<commit_message>
add the pull from Github to Git
</commit_message>
<xml_diff>
--- a/Git&Github_learning_tutorials.docx
+++ b/Git&Github_learning_tutorials.docx
@@ -59,8 +59,8 @@
           <w:lang w:val="en-US" w:eastAsia="zh-CN"/>
         </w:rPr>
       </w:pPr>
-      <w:bookmarkStart w:id="1" w:name="_Toc26446"/>
-      <w:bookmarkStart w:id="2" w:name="_Toc29039"/>
+      <w:bookmarkStart w:id="1" w:name="_Toc29039"/>
+      <w:bookmarkStart w:id="2" w:name="_Toc26446"/>
       <w:r>
         <w:rPr>
           <w:rFonts w:hint="eastAsia"/>
@@ -829,9 +829,9 @@
           <w:lang w:val="en-US" w:eastAsia="zh-CN"/>
         </w:rPr>
       </w:pPr>
-      <w:bookmarkStart w:id="3" w:name="_Toc23200"/>
-      <w:bookmarkStart w:id="4" w:name="_Toc22377"/>
-      <w:bookmarkStart w:id="5" w:name="_Toc8214"/>
+      <w:bookmarkStart w:id="3" w:name="_Toc22377"/>
+      <w:bookmarkStart w:id="4" w:name="_Toc8214"/>
+      <w:bookmarkStart w:id="5" w:name="_Toc23200"/>
       <w:r>
         <w:rPr>
           <w:rFonts w:hint="eastAsia"/>
@@ -2337,7 +2337,6 @@
           <w:lang w:val="en-US" w:eastAsia="zh-CN"/>
         </w:rPr>
         <w:tab/>
-        <w:t/>
       </w:r>
       <w:r>
         <w:rPr>
@@ -2345,7 +2344,6 @@
           <w:lang w:val="en-US" w:eastAsia="zh-CN"/>
         </w:rPr>
         <w:tab/>
-        <w:t/>
       </w:r>
       <w:r>
         <w:rPr>
@@ -2353,10 +2351,14 @@
           <w:lang w:val="en-US" w:eastAsia="zh-CN"/>
         </w:rPr>
         <w:tab/>
+      </w:r>
+      <w:r>
+        <w:rPr>
+          <w:rFonts w:hint="eastAsia"/>
+          <w:lang w:val="en-US" w:eastAsia="zh-CN"/>
+        </w:rPr>
         <w:t>//pull = fetch + merge 代码合并</w:t>
       </w:r>
-      <w:bookmarkStart w:id="8" w:name="_GoBack"/>
-      <w:bookmarkEnd w:id="8"/>
     </w:p>
     <w:p>
       <w:pPr>
@@ -2608,21 +2610,77 @@
     <w:p>
       <w:pPr>
         <w:rPr>
+          <w:rFonts w:hint="eastAsia" w:ascii="SimSun" w:hAnsi="SimSun" w:eastAsia="SimSun" w:cs="SimSun"/>
+          <w:sz w:val="24"/>
+          <w:szCs w:val="24"/>
+          <w:lang w:val="en-US" w:eastAsia="zh-CN"/>
+        </w:rPr>
+      </w:pPr>
+      <w:r>
+        <w:rPr>
+          <w:rFonts w:hint="eastAsia" w:ascii="SimSun" w:hAnsi="SimSun" w:eastAsia="SimSun" w:cs="SimSun"/>
+          <w:sz w:val="24"/>
+          <w:szCs w:val="24"/>
+          <w:lang w:val="en-US" w:eastAsia="zh-CN"/>
+        </w:rPr>
+        <w:t>最后执行：git stash pop</w:t>
+      </w:r>
+      <w:r>
+        <w:rPr>
+          <w:rFonts w:hint="eastAsia" w:ascii="SimSun" w:hAnsi="SimSun" w:eastAsia="SimSun" w:cs="SimSun"/>
+          <w:sz w:val="24"/>
+          <w:szCs w:val="24"/>
+          <w:lang w:val="en-US" w:eastAsia="zh-CN"/>
+        </w:rPr>
+        <w:tab/>
+      </w:r>
+      <w:r>
+        <w:rPr>
+          <w:rFonts w:hint="eastAsia" w:ascii="SimSun" w:hAnsi="SimSun" w:eastAsia="SimSun" w:cs="SimSun"/>
+          <w:sz w:val="24"/>
+          <w:szCs w:val="24"/>
+          <w:lang w:val="en-US" w:eastAsia="zh-CN"/>
+        </w:rPr>
+        <w:tab/>
+      </w:r>
+      <w:r>
+        <w:rPr>
+          <w:rFonts w:hint="eastAsia" w:ascii="SimSun" w:hAnsi="SimSun" w:eastAsia="SimSun" w:cs="SimSun"/>
+          <w:sz w:val="24"/>
+          <w:szCs w:val="24"/>
+          <w:lang w:val="en-US" w:eastAsia="zh-CN"/>
+        </w:rPr>
+        <w:tab/>
+      </w:r>
+      <w:r>
+        <w:rPr>
+          <w:rFonts w:hint="eastAsia" w:ascii="SimSun" w:hAnsi="SimSun" w:eastAsia="SimSun" w:cs="SimSun"/>
+          <w:sz w:val="24"/>
+          <w:szCs w:val="24"/>
+          <w:lang w:val="en-US" w:eastAsia="zh-CN"/>
+        </w:rPr>
+        <w:t>//从git 栈中读取最近依次保存的内容</w:t>
+      </w:r>
+    </w:p>
+    <w:p>
+      <w:pPr>
+        <w:rPr>
           <w:rFonts w:hint="default" w:ascii="SimSun" w:hAnsi="SimSun" w:eastAsia="SimSun" w:cs="SimSun"/>
           <w:sz w:val="24"/>
           <w:szCs w:val="24"/>
           <w:lang w:val="en-US" w:eastAsia="zh-CN"/>
         </w:rPr>
       </w:pPr>
-      <w:r>
+    </w:p>
+    <w:p>
+      <w:pPr>
         <w:rPr>
           <w:rFonts w:hint="eastAsia" w:ascii="SimSun" w:hAnsi="SimSun" w:eastAsia="SimSun" w:cs="SimSun"/>
           <w:sz w:val="24"/>
           <w:szCs w:val="24"/>
           <w:lang w:val="en-US" w:eastAsia="zh-CN"/>
         </w:rPr>
-        <w:t>最后执行：git stash pop</w:t>
-      </w:r>
+      </w:pPr>
       <w:r>
         <w:rPr>
           <w:rFonts w:hint="eastAsia" w:ascii="SimSun" w:hAnsi="SimSun" w:eastAsia="SimSun" w:cs="SimSun"/>
@@ -2630,34 +2688,343 @@
           <w:szCs w:val="24"/>
           <w:lang w:val="en-US" w:eastAsia="zh-CN"/>
         </w:rPr>
-        <w:tab/>
-      </w:r>
-      <w:r>
-        <w:rPr>
-          <w:rFonts w:hint="eastAsia" w:ascii="SimSun" w:hAnsi="SimSun" w:eastAsia="SimSun" w:cs="SimSun"/>
-          <w:sz w:val="24"/>
-          <w:szCs w:val="24"/>
-          <w:lang w:val="en-US" w:eastAsia="zh-CN"/>
-        </w:rPr>
-        <w:tab/>
-      </w:r>
-      <w:r>
-        <w:rPr>
-          <w:rFonts w:hint="eastAsia" w:ascii="SimSun" w:hAnsi="SimSun" w:eastAsia="SimSun" w:cs="SimSun"/>
-          <w:sz w:val="24"/>
-          <w:szCs w:val="24"/>
-          <w:lang w:val="en-US" w:eastAsia="zh-CN"/>
-        </w:rPr>
-        <w:tab/>
-      </w:r>
-      <w:r>
-        <w:rPr>
-          <w:rFonts w:hint="eastAsia" w:ascii="SimSun" w:hAnsi="SimSun" w:eastAsia="SimSun" w:cs="SimSun"/>
-          <w:sz w:val="24"/>
-          <w:szCs w:val="24"/>
-          <w:lang w:val="en-US" w:eastAsia="zh-CN"/>
-        </w:rPr>
-        <w:t>//从git 栈中读取最近依次保存的内容</w:t>
+        <w:t>》》git更新代码到本地正规流程</w:t>
+      </w:r>
+    </w:p>
+    <w:p>
+      <w:pPr>
+        <w:rPr>
+          <w:rFonts w:ascii="SimSun" w:hAnsi="SimSun" w:eastAsia="SimSun" w:cs="SimSun"/>
+          <w:sz w:val="24"/>
+          <w:szCs w:val="24"/>
+        </w:rPr>
+      </w:pPr>
+      <w:r>
+        <w:rPr>
+          <w:rFonts w:ascii="SimSun" w:hAnsi="SimSun" w:eastAsia="SimSun" w:cs="SimSun"/>
+          <w:sz w:val="24"/>
+          <w:szCs w:val="24"/>
+        </w:rPr>
+        <w:fldChar w:fldCharType="begin"/>
+      </w:r>
+      <w:r>
+        <w:rPr>
+          <w:rFonts w:ascii="SimSun" w:hAnsi="SimSun" w:eastAsia="SimSun" w:cs="SimSun"/>
+          <w:sz w:val="24"/>
+          <w:szCs w:val="24"/>
+        </w:rPr>
+        <w:instrText xml:space="preserve"> HYPERLINK "https://blog.csdn.net/longlc123/article/details/78652569" </w:instrText>
+      </w:r>
+      <w:r>
+        <w:rPr>
+          <w:rFonts w:ascii="SimSun" w:hAnsi="SimSun" w:eastAsia="SimSun" w:cs="SimSun"/>
+          <w:sz w:val="24"/>
+          <w:szCs w:val="24"/>
+        </w:rPr>
+        <w:fldChar w:fldCharType="separate"/>
+      </w:r>
+      <w:r>
+        <w:rPr>
+          <w:rStyle w:val="10"/>
+          <w:rFonts w:ascii="SimSun" w:hAnsi="SimSun" w:eastAsia="SimSun" w:cs="SimSun"/>
+          <w:sz w:val="24"/>
+          <w:szCs w:val="24"/>
+        </w:rPr>
+        <w:t>https://blog.csdn.net/longlc123/article/details/78652569</w:t>
+      </w:r>
+      <w:r>
+        <w:rPr>
+          <w:rFonts w:ascii="SimSun" w:hAnsi="SimSun" w:eastAsia="SimSun" w:cs="SimSun"/>
+          <w:sz w:val="24"/>
+          <w:szCs w:val="24"/>
+        </w:rPr>
+        <w:fldChar w:fldCharType="end"/>
+      </w:r>
+    </w:p>
+    <w:p>
+      <w:pPr>
+        <w:rPr>
+          <w:rFonts w:hint="default" w:ascii="SimSun" w:hAnsi="SimSun" w:eastAsia="SimSun" w:cs="SimSun"/>
+          <w:sz w:val="24"/>
+          <w:szCs w:val="24"/>
+          <w:lang w:val="en-US" w:eastAsia="zh-CN"/>
+        </w:rPr>
+      </w:pPr>
+      <w:r>
+        <w:rPr>
+          <w:rFonts w:hint="default" w:ascii="SimSun" w:hAnsi="SimSun" w:eastAsia="SimSun" w:cs="SimSun"/>
+          <w:sz w:val="24"/>
+          <w:szCs w:val="24"/>
+          <w:lang w:val="en-US" w:eastAsia="zh-CN"/>
+        </w:rPr>
+        <w:t>正规流程</w:t>
+      </w:r>
+    </w:p>
+    <w:p>
+      <w:pPr>
+        <w:rPr>
+          <w:rFonts w:hint="default" w:ascii="SimSun" w:hAnsi="SimSun" w:eastAsia="SimSun" w:cs="SimSun"/>
+          <w:sz w:val="24"/>
+          <w:szCs w:val="24"/>
+          <w:lang w:val="en-US" w:eastAsia="zh-CN"/>
+        </w:rPr>
+      </w:pPr>
+      <w:r>
+        <w:rPr>
+          <w:rFonts w:hint="default" w:ascii="SimSun" w:hAnsi="SimSun" w:eastAsia="SimSun" w:cs="SimSun"/>
+          <w:sz w:val="24"/>
+          <w:szCs w:val="24"/>
+          <w:lang w:val="en-US" w:eastAsia="zh-CN"/>
+        </w:rPr>
+        <w:t>git status（查看本地分支文件信息，确保更新时不产生冲突）</w:t>
+      </w:r>
+    </w:p>
+    <w:p>
+      <w:pPr>
+        <w:rPr>
+          <w:rFonts w:hint="default" w:ascii="SimSun" w:hAnsi="SimSun" w:eastAsia="SimSun" w:cs="SimSun"/>
+          <w:sz w:val="24"/>
+          <w:szCs w:val="24"/>
+          <w:lang w:val="en-US" w:eastAsia="zh-CN"/>
+        </w:rPr>
+      </w:pPr>
+      <w:r>
+        <w:rPr>
+          <w:rFonts w:hint="default" w:ascii="SimSun" w:hAnsi="SimSun" w:eastAsia="SimSun" w:cs="SimSun"/>
+          <w:sz w:val="24"/>
+          <w:szCs w:val="24"/>
+          <w:lang w:val="en-US" w:eastAsia="zh-CN"/>
+        </w:rPr>
+        <w:t>git checkout – [file name] （若文件有修改，可以还原到最初状态; 若文件需要更新到服务器上，应该先merge到服务器，再更新到本地）</w:t>
+      </w:r>
+    </w:p>
+    <w:p>
+      <w:pPr>
+        <w:rPr>
+          <w:rFonts w:hint="default" w:ascii="SimSun" w:hAnsi="SimSun" w:eastAsia="SimSun" w:cs="SimSun"/>
+          <w:sz w:val="24"/>
+          <w:szCs w:val="24"/>
+          <w:lang w:val="en-US" w:eastAsia="zh-CN"/>
+        </w:rPr>
+      </w:pPr>
+      <w:r>
+        <w:rPr>
+          <w:rFonts w:hint="default" w:ascii="SimSun" w:hAnsi="SimSun" w:eastAsia="SimSun" w:cs="SimSun"/>
+          <w:sz w:val="24"/>
+          <w:szCs w:val="24"/>
+          <w:lang w:val="en-US" w:eastAsia="zh-CN"/>
+        </w:rPr>
+        <w:t>git branch（查看当前分支情况）</w:t>
+      </w:r>
+    </w:p>
+    <w:p>
+      <w:pPr>
+        <w:rPr>
+          <w:rFonts w:hint="default" w:ascii="SimSun" w:hAnsi="SimSun" w:eastAsia="SimSun" w:cs="SimSun"/>
+          <w:sz w:val="24"/>
+          <w:szCs w:val="24"/>
+          <w:lang w:val="en-US" w:eastAsia="zh-CN"/>
+        </w:rPr>
+      </w:pPr>
+      <w:r>
+        <w:rPr>
+          <w:rFonts w:hint="default" w:ascii="SimSun" w:hAnsi="SimSun" w:eastAsia="SimSun" w:cs="SimSun"/>
+          <w:sz w:val="24"/>
+          <w:szCs w:val="24"/>
+          <w:lang w:val="en-US" w:eastAsia="zh-CN"/>
+        </w:rPr>
+        <w:t>git checkout remote branch (若分支为本地分支，则需切换到服务器的远程分支)</w:t>
+      </w:r>
+    </w:p>
+    <w:p>
+      <w:pPr>
+        <w:rPr>
+          <w:rFonts w:hint="default" w:ascii="SimSun" w:hAnsi="SimSun" w:eastAsia="SimSun" w:cs="SimSun"/>
+          <w:sz w:val="24"/>
+          <w:szCs w:val="24"/>
+          <w:lang w:val="en-US" w:eastAsia="zh-CN"/>
+        </w:rPr>
+      </w:pPr>
+      <w:r>
+        <w:rPr>
+          <w:rFonts w:hint="default" w:ascii="SimSun" w:hAnsi="SimSun" w:eastAsia="SimSun" w:cs="SimSun"/>
+          <w:sz w:val="24"/>
+          <w:szCs w:val="24"/>
+          <w:lang w:val="en-US" w:eastAsia="zh-CN"/>
+        </w:rPr>
+        <w:t>git pull</w:t>
+      </w:r>
+    </w:p>
+    <w:p>
+      <w:pPr>
+        <w:rPr>
+          <w:rFonts w:hint="default" w:ascii="SimSun" w:hAnsi="SimSun" w:eastAsia="SimSun" w:cs="SimSun"/>
+          <w:sz w:val="24"/>
+          <w:szCs w:val="24"/>
+          <w:lang w:val="en-US" w:eastAsia="zh-CN"/>
+        </w:rPr>
+      </w:pPr>
+    </w:p>
+    <w:p>
+      <w:pPr>
+        <w:rPr>
+          <w:rFonts w:hint="default" w:ascii="SimSun" w:hAnsi="SimSun" w:eastAsia="SimSun" w:cs="SimSun"/>
+          <w:sz w:val="24"/>
+          <w:szCs w:val="24"/>
+          <w:lang w:val="en-US" w:eastAsia="zh-CN"/>
+        </w:rPr>
+      </w:pPr>
+      <w:r>
+        <w:rPr>
+          <w:rFonts w:hint="default" w:ascii="SimSun" w:hAnsi="SimSun" w:eastAsia="SimSun" w:cs="SimSun"/>
+          <w:sz w:val="24"/>
+          <w:szCs w:val="24"/>
+          <w:lang w:val="en-US" w:eastAsia="zh-CN"/>
+        </w:rPr>
+        <w:t>若命令执行成功，则更新代码成功！</w:t>
+      </w:r>
+    </w:p>
+    <w:p>
+      <w:pPr>
+        <w:rPr>
+          <w:rFonts w:hint="default" w:ascii="SimSun" w:hAnsi="SimSun" w:eastAsia="SimSun" w:cs="SimSun"/>
+          <w:sz w:val="24"/>
+          <w:szCs w:val="24"/>
+          <w:lang w:val="en-US" w:eastAsia="zh-CN"/>
+        </w:rPr>
+      </w:pPr>
+      <w:r>
+        <w:rPr>
+          <w:rFonts w:hint="default" w:ascii="SimSun" w:hAnsi="SimSun" w:eastAsia="SimSun" w:cs="SimSun"/>
+          <w:sz w:val="24"/>
+          <w:szCs w:val="24"/>
+          <w:lang w:val="en-US" w:eastAsia="zh-CN"/>
+        </w:rPr>
+        <w:t>快速流程</w:t>
+      </w:r>
+    </w:p>
+    <w:p>
+      <w:pPr>
+        <w:rPr>
+          <w:rFonts w:hint="default" w:ascii="SimSun" w:hAnsi="SimSun" w:eastAsia="SimSun" w:cs="SimSun"/>
+          <w:sz w:val="24"/>
+          <w:szCs w:val="24"/>
+          <w:lang w:val="en-US" w:eastAsia="zh-CN"/>
+        </w:rPr>
+      </w:pPr>
+      <w:r>
+        <w:rPr>
+          <w:rFonts w:hint="default" w:ascii="SimSun" w:hAnsi="SimSun" w:eastAsia="SimSun" w:cs="SimSun"/>
+          <w:sz w:val="24"/>
+          <w:szCs w:val="24"/>
+          <w:lang w:val="en-US" w:eastAsia="zh-CN"/>
+        </w:rPr>
+        <w:t>上面是比较安全的做法，如果你可以确定什么都没有改过只是更新本地代码</w:t>
+      </w:r>
+    </w:p>
+    <w:p>
+      <w:pPr>
+        <w:rPr>
+          <w:rFonts w:hint="default" w:ascii="SimSun" w:hAnsi="SimSun" w:eastAsia="SimSun" w:cs="SimSun"/>
+          <w:sz w:val="24"/>
+          <w:szCs w:val="24"/>
+          <w:lang w:val="en-US" w:eastAsia="zh-CN"/>
+        </w:rPr>
+      </w:pPr>
+      <w:r>
+        <w:rPr>
+          <w:rFonts w:hint="default" w:ascii="SimSun" w:hAnsi="SimSun" w:eastAsia="SimSun" w:cs="SimSun"/>
+          <w:sz w:val="24"/>
+          <w:szCs w:val="24"/>
+          <w:lang w:val="en-US" w:eastAsia="zh-CN"/>
+        </w:rPr>
+        <w:t>1. git pull (一句命令搞定)</w:t>
+      </w:r>
+    </w:p>
+    <w:p>
+      <w:pPr>
+        <w:rPr>
+          <w:rFonts w:hint="default" w:ascii="SimSun" w:hAnsi="SimSun" w:eastAsia="SimSun" w:cs="SimSun"/>
+          <w:sz w:val="24"/>
+          <w:szCs w:val="24"/>
+          <w:lang w:val="en-US" w:eastAsia="zh-CN"/>
+        </w:rPr>
+      </w:pPr>
+    </w:p>
+    <w:p>
+      <w:pPr>
+        <w:rPr>
+          <w:rFonts w:hint="default" w:ascii="SimSun" w:hAnsi="SimSun" w:eastAsia="SimSun" w:cs="SimSun"/>
+          <w:sz w:val="24"/>
+          <w:szCs w:val="24"/>
+          <w:lang w:val="en-US" w:eastAsia="zh-CN"/>
+        </w:rPr>
+      </w:pPr>
+      <w:r>
+        <w:rPr>
+          <w:rFonts w:hint="default" w:ascii="SimSun" w:hAnsi="SimSun" w:eastAsia="SimSun" w:cs="SimSun"/>
+          <w:sz w:val="24"/>
+          <w:szCs w:val="24"/>
+          <w:lang w:val="en-US" w:eastAsia="zh-CN"/>
+        </w:rPr>
+        <w:t>git branch 看看分支</w:t>
+      </w:r>
+    </w:p>
+    <w:p>
+      <w:pPr>
+        <w:rPr>
+          <w:rFonts w:hint="default" w:ascii="SimSun" w:hAnsi="SimSun" w:eastAsia="SimSun" w:cs="SimSun"/>
+          <w:sz w:val="24"/>
+          <w:szCs w:val="24"/>
+          <w:lang w:val="en-US" w:eastAsia="zh-CN"/>
+        </w:rPr>
+      </w:pPr>
+      <w:r>
+        <w:rPr>
+          <w:rFonts w:hint="default" w:ascii="SimSun" w:hAnsi="SimSun" w:eastAsia="SimSun" w:cs="SimSun"/>
+          <w:sz w:val="24"/>
+          <w:szCs w:val="24"/>
+          <w:lang w:val="en-US" w:eastAsia="zh-CN"/>
+        </w:rPr>
+        <w:t>git chechout aaa 切换分支aaa</w:t>
+      </w:r>
+    </w:p>
+    <w:p>
+      <w:pPr>
+        <w:rPr>
+          <w:rFonts w:hint="default" w:ascii="SimSun" w:hAnsi="SimSun" w:eastAsia="SimSun" w:cs="SimSun"/>
+          <w:sz w:val="24"/>
+          <w:szCs w:val="24"/>
+          <w:lang w:val="en-US" w:eastAsia="zh-CN"/>
+        </w:rPr>
+      </w:pPr>
+      <w:r>
+        <w:rPr>
+          <w:rFonts w:hint="default" w:ascii="SimSun" w:hAnsi="SimSun" w:eastAsia="SimSun" w:cs="SimSun"/>
+          <w:sz w:val="24"/>
+          <w:szCs w:val="24"/>
+          <w:lang w:val="en-US" w:eastAsia="zh-CN"/>
+        </w:rPr>
+        <w:t>git branck aaa 创建aaa分支</w:t>
+      </w:r>
+    </w:p>
+    <w:p>
+      <w:pPr>
+        <w:rPr>
+          <w:rFonts w:hint="default" w:ascii="SimSun" w:hAnsi="SimSun" w:eastAsia="SimSun" w:cs="SimSun"/>
+          <w:sz w:val="24"/>
+          <w:szCs w:val="24"/>
+          <w:lang w:val="en-US" w:eastAsia="zh-CN"/>
+        </w:rPr>
+      </w:pPr>
+      <w:r>
+        <w:rPr>
+          <w:rFonts w:hint="default" w:ascii="SimSun" w:hAnsi="SimSun" w:eastAsia="SimSun" w:cs="SimSun"/>
+          <w:sz w:val="24"/>
+          <w:szCs w:val="24"/>
+          <w:lang w:val="en-US" w:eastAsia="zh-CN"/>
+        </w:rPr>
+        <w:t>git chechout -b aaa 本地创建 aaa分支，同时切换到aaa分支。只有提交的时候才会在服务端上创建一个分支</w:t>
       </w:r>
     </w:p>
     <w:p>
@@ -2675,6 +3042,8 @@
         </w:rPr>
       </w:pPr>
       <w:bookmarkStart w:id="7" w:name="_Toc10298"/>
+      <w:bookmarkStart w:id="8" w:name="_GoBack"/>
+      <w:bookmarkEnd w:id="8"/>
       <w:r>
         <w:rPr>
           <w:rFonts w:hint="eastAsia"/>

</xml_diff>